<commit_message>
AM workshop slides updated for 06/2021
</commit_message>
<xml_diff>
--- a/Intro to R event description.docx
+++ b/Intro to R event description.docx
@@ -1,6 +1,6 @@
 
 <file path=word/document.xml><?xml version="1.0" encoding="utf-8"?>
-<w:document xmlns:wpc="http://schemas.microsoft.com/office/word/2010/wordprocessingCanvas" xmlns:cx="http://schemas.microsoft.com/office/drawing/2014/chartex" xmlns:mc="http://schemas.openxmlformats.org/markup-compatibility/2006" xmlns:o="urn:schemas-microsoft-com:office:office" xmlns:r="http://schemas.openxmlformats.org/officeDocument/2006/relationships" xmlns:m="http://schemas.openxmlformats.org/officeDocument/2006/math" xmlns:v="urn:schemas-microsoft-com:vml" xmlns:wp14="http://schemas.microsoft.com/office/word/2010/wordprocessingDrawing" xmlns:wp="http://schemas.openxmlformats.org/drawingml/2006/wordprocessingDrawing" xmlns:w10="urn:schemas-microsoft-com:office:word" xmlns:w="http://schemas.openxmlformats.org/wordprocessingml/2006/main" xmlns:w14="http://schemas.microsoft.com/office/word/2010/wordml" xmlns:w15="http://schemas.microsoft.com/office/word/2012/wordml" xmlns:w16se="http://schemas.microsoft.com/office/word/2015/wordml/symex" xmlns:wpg="http://schemas.microsoft.com/office/word/2010/wordprocessingGroup" xmlns:wpi="http://schemas.microsoft.com/office/word/2010/wordprocessingInk" xmlns:wne="http://schemas.microsoft.com/office/word/2006/wordml" xmlns:wps="http://schemas.microsoft.com/office/word/2010/wordprocessingShape" mc:Ignorable="w14 w15 w16se wp14">
+<w:document xmlns:wpc="http://schemas.microsoft.com/office/word/2010/wordprocessingCanvas" xmlns:cx="http://schemas.microsoft.com/office/drawing/2014/chartex" xmlns:cx1="http://schemas.microsoft.com/office/drawing/2015/9/8/chartex" xmlns:mc="http://schemas.openxmlformats.org/markup-compatibility/2006" xmlns:o="urn:schemas-microsoft-com:office:office" xmlns:r="http://schemas.openxmlformats.org/officeDocument/2006/relationships" xmlns:m="http://schemas.openxmlformats.org/officeDocument/2006/math" xmlns:v="urn:schemas-microsoft-com:vml" xmlns:wp14="http://schemas.microsoft.com/office/word/2010/wordprocessingDrawing" xmlns:wp="http://schemas.openxmlformats.org/drawingml/2006/wordprocessingDrawing" xmlns:w10="urn:schemas-microsoft-com:office:word" xmlns:w="http://schemas.openxmlformats.org/wordprocessingml/2006/main" xmlns:w14="http://schemas.microsoft.com/office/word/2010/wordml" xmlns:w15="http://schemas.microsoft.com/office/word/2012/wordml" xmlns:w16se="http://schemas.microsoft.com/office/word/2015/wordml/symex" xmlns:wpg="http://schemas.microsoft.com/office/word/2010/wordprocessingGroup" xmlns:wpi="http://schemas.microsoft.com/office/word/2010/wordprocessingInk" xmlns:wne="http://schemas.microsoft.com/office/word/2006/wordml" xmlns:wps="http://schemas.microsoft.com/office/word/2010/wordprocessingShape" mc:Ignorable="w14 w15 w16se wp14">
   <w:body>
     <w:p>
       <w:pPr>
@@ -36,7 +36,10 @@
     </w:p>
     <w:p>
       <w:r>
-        <w:t>An increase in the complexity and scale of biological data means biologists are increasingly required to develop the data skills needed to design reproducible workflows for the simulation, collection, organisation, processing, analysis and presentation of data. Developing such data skills requires at least some coding, also known as scripting. This makes your work (everything you do with your raw data) explicitly described, totally transparent and completely reproducible. However, learning to code can be a daunting prospect for many biologists. That's where an Introduction to reproducible analyses in R comes in.</w:t>
+        <w:t>An increase in the complexity and scale of biological data means biologists are increasingly required to develop the data skills needed to design reproducible workflows for the simulation, collection, organisation, processing, analysis and presentation of data. Developing such data skills requires at least some coding, also known as scripting. This makes your work (everything you do with your raw data) explicitly described, totally transparent and completely reproducible. However, learning to code can be a daunting prospect for many biologists. That's where an Introduction to repr</w:t>
+      </w:r>
+      <w:r>
+        <w:t>oducible analyses in R comes in!</w:t>
       </w:r>
     </w:p>
     <w:p/>
@@ -84,18 +87,26 @@
     </w:p>
     <w:p>
       <w:r>
-        <w:t xml:space="preserve">No previous coding experience will be assumed. Participants will work on their own laptops. It would be ideal have installed R and </w:t>
-      </w:r>
-      <w:proofErr w:type="spellStart"/>
-      <w:r>
-        <w:t>RStudio</w:t>
-      </w:r>
-      <w:proofErr w:type="spellEnd"/>
-      <w:r>
-        <w:t xml:space="preserve"> already. This is straightforward but there will be a chance to get help with it during registration.</w:t>
-      </w:r>
-    </w:p>
-    <w:p/>
+        <w:t xml:space="preserve">No previous coding experience will be assumed. </w:t>
+      </w:r>
+      <w:r>
+        <w:t>Pre-course instructions for participants are given</w:t>
+      </w:r>
+      <w:r>
+        <w:t xml:space="preserve"> </w:t>
+      </w:r>
+      <w:hyperlink r:id="rId5" w:history="1">
+        <w:r>
+          <w:rPr>
+            <w:rStyle w:val="Hyperlink"/>
+          </w:rPr>
+          <w:t>https://github.com/3mmaRand/rsb_online</w:t>
+        </w:r>
+      </w:hyperlink>
+      <w:r>
+        <w:t xml:space="preserve"> </w:t>
+      </w:r>
+    </w:p>
     <w:p>
       <w:pPr>
         <w:rPr>
@@ -124,15 +135,7 @@
         </w:numPr>
       </w:pPr>
       <w:r>
-        <w:t xml:space="preserve">Find their way around the </w:t>
-      </w:r>
-      <w:proofErr w:type="spellStart"/>
-      <w:r>
-        <w:t>RStudio</w:t>
-      </w:r>
-      <w:proofErr w:type="spellEnd"/>
-      <w:r>
-        <w:t xml:space="preserve"> windows</w:t>
+        <w:t>Find their way around the RStudio windows</w:t>
       </w:r>
     </w:p>
     <w:p>
@@ -143,7 +146,7 @@
         </w:numPr>
       </w:pPr>
       <w:r>
-        <w:t xml:space="preserve">Create and plot data using the base package and </w:t>
+        <w:t xml:space="preserve">Create and plot data using </w:t>
       </w:r>
       <w:proofErr w:type="spellStart"/>
       <w:r>
@@ -225,7 +228,6 @@
         </w:numPr>
       </w:pPr>
       <w:r>
-        <w:lastRenderedPageBreak/>
         <w:t>Recognise tidy data format and carry out some typical data tidying tasks</w:t>
       </w:r>
     </w:p>
@@ -237,6 +239,7 @@
         </w:numPr>
       </w:pPr>
       <w:r>
+        <w:lastRenderedPageBreak/>
         <w:t>Develop highly organised analyses including well-commented scripts that can be understood by future you and others</w:t>
       </w:r>
     </w:p>
@@ -268,37 +271,6 @@
       </w:r>
     </w:p>
     <w:p>
-      <w:r>
-        <w:rPr>
-          <w:b/>
-          <w:bCs/>
-        </w:rPr>
-        <w:t>Emma Rand</w:t>
-      </w:r>
-      <w:r>
-        <w:t> is a teaching and scholarship lecturer in the department of biology, the University of York. She specialises in experimental design and reproducible data science from pre-processing and exploration to statistical analysis and visualisation. She is an invited </w:t>
-      </w:r>
-      <w:hyperlink r:id="rId5" w:history="1">
-        <w:r>
-          <w:rPr>
-            <w:rStyle w:val="Hyperlink"/>
-            <w:b/>
-            <w:bCs/>
-          </w:rPr>
-          <w:t>tutor at useR!2019</w:t>
-        </w:r>
-      </w:hyperlink>
-      <w:r>
-        <w:t xml:space="preserve">, the International R User Conference supported by the </w:t>
-      </w:r>
-      <w:proofErr w:type="spellStart"/>
-      <w:r>
-        <w:t>The</w:t>
-      </w:r>
-      <w:proofErr w:type="spellEnd"/>
-      <w:r>
-        <w:t xml:space="preserve"> R Foundation and a co-tutor of "Practical Python: Resources for analysing biological data with Python" at the Biochemical Society's</w:t>
-      </w:r>
       <w:hyperlink r:id="rId6" w:history="1">
         <w:r>
           <w:rPr>
@@ -306,13 +278,102 @@
             <w:b/>
             <w:bCs/>
           </w:rPr>
-          <w:t> Life Sciences 2019: Post-translational modifications and cell signalling</w:t>
+          <w:t>Emma Rand</w:t>
         </w:r>
       </w:hyperlink>
       <w:r>
-        <w:t> meeting in March. She is twice the winner of the University of York Student Union's headline </w:t>
+        <w:t xml:space="preserve"> is a </w:t>
       </w:r>
       <w:hyperlink r:id="rId7" w:history="1">
+        <w:r>
+          <w:rPr>
+            <w:rStyle w:val="Hyperlink"/>
+          </w:rPr>
+          <w:t>Senior Lecture</w:t>
+        </w:r>
+        <w:r>
+          <w:rPr>
+            <w:rStyle w:val="Hyperlink"/>
+          </w:rPr>
+          <w:t>r</w:t>
+        </w:r>
+      </w:hyperlink>
+      <w:r>
+        <w:t xml:space="preserve"> in the D</w:t>
+      </w:r>
+      <w:r>
+        <w:t xml:space="preserve">epartment of </w:t>
+      </w:r>
+      <w:r>
+        <w:t>B</w:t>
+      </w:r>
+      <w:r>
+        <w:t>iology, the University of York. She specialises in experimental design and reproducible data science from pre-processing and exploration to statistical analysis and visualisation</w:t>
+      </w:r>
+      <w:r>
+        <w:t xml:space="preserve"> and was</w:t>
+      </w:r>
+      <w:r>
+        <w:t xml:space="preserve"> an invited </w:t>
+      </w:r>
+      <w:hyperlink r:id="rId8" w:history="1">
+        <w:r>
+          <w:rPr>
+            <w:rStyle w:val="Hyperlink"/>
+            <w:b/>
+            <w:bCs/>
+          </w:rPr>
+          <w:t>tutor at useR</w:t>
+        </w:r>
+        <w:proofErr w:type="gramStart"/>
+        <w:r>
+          <w:rPr>
+            <w:rStyle w:val="Hyperlink"/>
+            <w:b/>
+            <w:bCs/>
+          </w:rPr>
+          <w:t>!2019</w:t>
+        </w:r>
+        <w:proofErr w:type="gramEnd"/>
+      </w:hyperlink>
+      <w:r>
+        <w:t>, the International R User Conference</w:t>
+      </w:r>
+      <w:r>
+        <w:t>.</w:t>
+      </w:r>
+      <w:r>
+        <w:t xml:space="preserve"> She is </w:t>
+      </w:r>
+      <w:r>
+        <w:t xml:space="preserve">a </w:t>
+      </w:r>
+      <w:hyperlink r:id="rId9" w:history="1">
+        <w:r>
+          <w:rPr>
+            <w:rStyle w:val="Hyperlink"/>
+          </w:rPr>
+          <w:t>Software Sustainability Institute Fellow</w:t>
+        </w:r>
+      </w:hyperlink>
+      <w:r>
+        <w:t xml:space="preserve">, a </w:t>
+      </w:r>
+      <w:hyperlink r:id="rId10" w:history="1">
+        <w:r>
+          <w:rPr>
+            <w:rStyle w:val="Hyperlink"/>
+          </w:rPr>
+          <w:t>National Teaching Fellow</w:t>
+        </w:r>
+      </w:hyperlink>
+      <w:r>
+        <w:t xml:space="preserve"> and </w:t>
+      </w:r>
+      <w:r>
+        <w:t>twice the winner of the University of York Student Union's headline </w:t>
+      </w:r>
+      <w:hyperlink r:id="rId11" w:history="1">
         <w:r>
           <w:rPr>
             <w:rStyle w:val="Hyperlink"/>
@@ -325,6 +386,22 @@
       <w:r>
         <w:t>, Teacher of Year.</w:t>
       </w:r>
+      <w:r>
+        <w:t xml:space="preserve"> She can be found on </w:t>
+      </w:r>
+      <w:hyperlink r:id="rId12" w:history="1">
+        <w:r>
+          <w:rPr>
+            <w:rStyle w:val="Hyperlink"/>
+          </w:rPr>
+          <w:t>Twitter</w:t>
+        </w:r>
+      </w:hyperlink>
+      <w:r>
+        <w:t>.</w:t>
+      </w:r>
+      <w:bookmarkStart w:id="0" w:name="_GoBack"/>
+      <w:bookmarkEnd w:id="0"/>
     </w:p>
     <w:p/>
     <w:p>
@@ -365,7 +442,13 @@
         </w:numPr>
       </w:pPr>
       <w:r>
-        <w:t>R/Python doesn't really matter, is coding at all that is important</w:t>
+        <w:t xml:space="preserve">R/Python doesn't really matter, </w:t>
+      </w:r>
+      <w:r>
+        <w:t xml:space="preserve">it </w:t>
+      </w:r>
+      <w:r>
+        <w:t>is coding at all that is important</w:t>
       </w:r>
     </w:p>
     <w:p>
@@ -419,14 +502,9 @@
       </w:r>
       <w:r>
         <w:br/>
-        <w:t>This event has been approved by the Royal Society of Biology for</w:t>
-      </w:r>
-      <w:bookmarkStart w:id="0" w:name="_GoBack"/>
-      <w:bookmarkEnd w:id="0"/>
-      <w:r>
-        <w:t xml:space="preserve"> purposes of </w:t>
-      </w:r>
-      <w:hyperlink r:id="rId8" w:history="1">
+        <w:t>This event has been approved by the Royal Society of Biology for purposes of </w:t>
+      </w:r>
+      <w:hyperlink r:id="rId13" w:history="1">
         <w:r>
           <w:rPr>
             <w:rStyle w:val="Hyperlink"/>
@@ -475,7 +553,7 @@
 </file>
 
 <file path=word/numbering.xml><?xml version="1.0" encoding="utf-8"?>
-<w:numbering xmlns:wpc="http://schemas.microsoft.com/office/word/2010/wordprocessingCanvas" xmlns:cx="http://schemas.microsoft.com/office/drawing/2014/chartex" xmlns:mc="http://schemas.openxmlformats.org/markup-compatibility/2006" xmlns:o="urn:schemas-microsoft-com:office:office" xmlns:r="http://schemas.openxmlformats.org/officeDocument/2006/relationships" xmlns:m="http://schemas.openxmlformats.org/officeDocument/2006/math" xmlns:v="urn:schemas-microsoft-com:vml" xmlns:wp14="http://schemas.microsoft.com/office/word/2010/wordprocessingDrawing" xmlns:wp="http://schemas.openxmlformats.org/drawingml/2006/wordprocessingDrawing" xmlns:w10="urn:schemas-microsoft-com:office:word" xmlns:w="http://schemas.openxmlformats.org/wordprocessingml/2006/main" xmlns:w14="http://schemas.microsoft.com/office/word/2010/wordml" xmlns:w15="http://schemas.microsoft.com/office/word/2012/wordml" xmlns:w16se="http://schemas.microsoft.com/office/word/2015/wordml/symex" xmlns:wpg="http://schemas.microsoft.com/office/word/2010/wordprocessingGroup" xmlns:wpi="http://schemas.microsoft.com/office/word/2010/wordprocessingInk" xmlns:wne="http://schemas.microsoft.com/office/word/2006/wordml" xmlns:wps="http://schemas.microsoft.com/office/word/2010/wordprocessingShape" mc:Ignorable="w14 w15 w16se wp14">
+<w:numbering xmlns:wpc="http://schemas.microsoft.com/office/word/2010/wordprocessingCanvas" xmlns:cx="http://schemas.microsoft.com/office/drawing/2014/chartex" xmlns:cx1="http://schemas.microsoft.com/office/drawing/2015/9/8/chartex" xmlns:mc="http://schemas.openxmlformats.org/markup-compatibility/2006" xmlns:o="urn:schemas-microsoft-com:office:office" xmlns:r="http://schemas.openxmlformats.org/officeDocument/2006/relationships" xmlns:m="http://schemas.openxmlformats.org/officeDocument/2006/math" xmlns:v="urn:schemas-microsoft-com:vml" xmlns:wp14="http://schemas.microsoft.com/office/word/2010/wordprocessingDrawing" xmlns:wp="http://schemas.openxmlformats.org/drawingml/2006/wordprocessingDrawing" xmlns:w10="urn:schemas-microsoft-com:office:word" xmlns:w="http://schemas.openxmlformats.org/wordprocessingml/2006/main" xmlns:w14="http://schemas.microsoft.com/office/word/2010/wordml" xmlns:w15="http://schemas.microsoft.com/office/word/2012/wordml" xmlns:w16se="http://schemas.microsoft.com/office/word/2015/wordml/symex" xmlns:wpg="http://schemas.microsoft.com/office/word/2010/wordprocessingGroup" xmlns:wpi="http://schemas.microsoft.com/office/word/2010/wordprocessingInk" xmlns:wne="http://schemas.microsoft.com/office/word/2006/wordml" xmlns:wps="http://schemas.microsoft.com/office/word/2010/wordprocessingShape" mc:Ignorable="w14 w15 w16se wp14">
   <w:abstractNum w:abstractNumId="0" w15:restartNumberingAfterBreak="0">
     <w:nsid w:val="1CE8300E"/>
     <w:multiLevelType w:val="multilevel"/>
@@ -1296,6 +1374,7 @@
   <w:style w:type="character" w:default="1" w:styleId="DefaultParagraphFont">
     <w:name w:val="Default Paragraph Font"/>
     <w:uiPriority w:val="1"/>
+    <w:semiHidden/>
     <w:unhideWhenUsed/>
   </w:style>
   <w:style w:type="table" w:default="1" w:styleId="TableNormal">

</xml_diff>